<commit_message>
Adicionando cursos e certificações
</commit_message>
<xml_diff>
--- a/src/main/resources/base.docx
+++ b/src/main/resources/base.docx
@@ -6,29 +6,220 @@
       <w:pPr>
         <w:spacing/>
         <w:jc w:val="center"/>
-        <w:pBdr>
-          <w:top w:val="nil" w:sz="0" w:space="0" w:color="000000" tmln="20, 20, 20, 0, 0"/>
-          <w:left w:val="nil" w:sz="0" w:space="0" w:color="000000" tmln="20, 20, 20, 0, 0"/>
-          <w:bottom w:val="nil" w:sz="0" w:space="0" w:color="000000" tmln="20, 20, 20, 0, 0"/>
-          <w:right w:val="nil" w:sz="0" w:space="0" w:color="000000" tmln="20, 20, 20, 0, 0"/>
-          <w:between w:val="nil" w:sz="0" w:space="0" w:color="000000" tmln="20, 20, 20, 0, 0"/>
-        </w:pBdr>
-        <w:shd w:val="none"/>
+        <w:rPr>
+          <w:rFonts w:ascii="Calibri" w:hAnsi="Calibri" w:eastAsia="Calibri" w:cs="Calibri"/>
+          <w:b/>
+          <w:sz w:val="30"/>
+          <w:szCs w:val="30"/>
+          <w:u w:color="auto" w:val="single"/>
+        </w:rPr>
+      </w:pPr>
+      <w:r>
         <w:rPr>
           <w:rFonts w:ascii="Calibri" w:hAnsi="Calibri" w:eastAsia="Calibri" w:cs="Calibri"/>
           <w:b/>
           <w:sz w:val="28"/>
           <w:szCs w:val="28"/>
         </w:rPr>
-      </w:pPr>
-      <w:r>
-        <w:rPr>
-          <w:rFonts w:ascii="Calibri" w:hAnsi="Calibri" w:eastAsia="Calibri" w:cs="Calibri"/>
-          <w:b/>
-          <w:sz w:val="28"/>
-          <w:szCs w:val="28"/>
-        </w:rPr>
-        <w:t>{nomeCompleto}</w:t>
+        <w:t>nomeCompleto</w:t>
+      </w:r>
+      <w:r>
+        <w:rPr>
+          <w:rFonts w:ascii="Calibri" w:hAnsi="Calibri" w:eastAsia="Calibri" w:cs="Calibri"/>
+          <w:b/>
+          <w:sz w:val="30"/>
+          <w:szCs w:val="30"/>
+          <w:u w:color="auto" w:val="single"/>
+        </w:rPr>
+      </w:r>
+    </w:p>
+    <w:p>
+      <w:pPr>
+        <w:ind w:left="105"/>
+        <w:spacing/>
+        <w:jc w:val="center"/>
+        <w:rPr>
+          <w:rFonts w:ascii="Calibri" w:hAnsi="Calibri" w:eastAsia="Calibri" w:cs="Calibri"/>
+          <w:color w:val="000000"/>
+          <w:sz w:val="22"/>
+          <w:szCs w:val="22"/>
+        </w:rPr>
+      </w:pPr>
+      <w:r>
+        <w:rPr>
+          <w:rFonts w:ascii="Calibri" w:hAnsi="Calibri" w:eastAsia="Calibri" w:cs="Calibri"/>
+          <w:sz w:val="22"/>
+          <w:szCs w:val="22"/>
+        </w:rPr>
+        <w:t>bairro cidade estado</w:t>
+      </w:r>
+      <w:r>
+        <w:rPr>
+          <w:rFonts w:ascii="Calibri" w:hAnsi="Calibri" w:eastAsia="Calibri" w:cs="Calibri"/>
+          <w:color w:val="000000"/>
+          <w:sz w:val="22"/>
+          <w:szCs w:val="22"/>
+        </w:rPr>
+      </w:r>
+    </w:p>
+    <w:p>
+      <w:pPr>
+        <w:ind w:left="105"/>
+        <w:spacing/>
+        <w:jc w:val="center"/>
+        <w:rPr>
+          <w:rFonts w:ascii="Calibri" w:hAnsi="Calibri" w:eastAsia="Calibri" w:cs="Calibri"/>
+          <w:sz w:val="22"/>
+          <w:szCs w:val="22"/>
+          <w:lang w:val="pt-br"/>
+        </w:rPr>
+      </w:pPr>
+      <w:r>
+        <w:rPr>
+          <w:rFonts w:ascii="Calibri" w:hAnsi="Calibri" w:eastAsia="Calibri" w:cs="Calibri"/>
+          <w:b/>
+          <w:color w:val="000000"/>
+          <w:sz w:val="22"/>
+          <w:szCs w:val="22"/>
+          <w:lang w:val="pt-br"/>
+        </w:rPr>
+        <w:t>E-mail:</w:t>
+      </w:r>
+      <w:r>
+        <w:rPr>
+          <w:rFonts w:ascii="Calibri" w:hAnsi="Calibri" w:eastAsia="Calibri" w:cs="Calibri"/>
+          <w:sz w:val="22"/>
+          <w:szCs w:val="22"/>
+          <w:lang w:val="pt-br"/>
+        </w:rPr>
+        <w:t xml:space="preserve"> email</w:t>
+      </w:r>
+      <w:r>
+        <w:rPr>
+          <w:rFonts w:ascii="Calibri" w:hAnsi="Calibri" w:eastAsia="Calibri" w:cs="Calibri"/>
+          <w:sz w:val="22"/>
+          <w:szCs w:val="22"/>
+        </w:rPr>
+        <w:t xml:space="preserve"> </w:t>
+      </w:r>
+      <w:r>
+        <w:rPr>
+          <w:rFonts w:ascii="Calibri" w:hAnsi="Calibri" w:eastAsia="Calibri" w:cs="Calibri"/>
+          <w:color w:val="000000"/>
+          <w:sz w:val="22"/>
+          <w:szCs w:val="22"/>
+          <w:lang w:val="pt-br"/>
+        </w:rPr>
+        <w:t>|</w:t>
+      </w:r>
+      <w:r>
+        <w:rPr>
+          <w:rFonts w:ascii="Calibri" w:hAnsi="Calibri" w:eastAsia="Calibri" w:cs="Calibri"/>
+          <w:color w:val="000000"/>
+          <w:sz w:val="22"/>
+          <w:szCs w:val="22"/>
+          <w:lang w:val="pt-br"/>
+        </w:rPr>
+        <w:t xml:space="preserve"> </w:t>
+      </w:r>
+      <w:r>
+        <w:rPr>
+          <w:rFonts w:ascii="Calibri" w:hAnsi="Calibri" w:eastAsia="Calibri" w:cs="Calibri"/>
+          <w:b/>
+          <w:color w:val="000000"/>
+          <w:sz w:val="22"/>
+          <w:szCs w:val="22"/>
+          <w:lang w:val="pt-br"/>
+        </w:rPr>
+        <w:t>LinkedIn:</w:t>
+      </w:r>
+      <w:r>
+        <w:rPr>
+          <w:rFonts w:ascii="Calibri" w:hAnsi="Calibri" w:eastAsia="Calibri" w:cs="Calibri"/>
+          <w:b/>
+          <w:color w:val="000000"/>
+          <w:sz w:val="22"/>
+          <w:szCs w:val="22"/>
+          <w:lang w:val="pt-br"/>
+        </w:rPr>
+        <w:t xml:space="preserve"> </w:t>
+      </w:r>
+      <w:r>
+        <w:rPr>
+          <w:rFonts w:ascii="Calibri" w:hAnsi="Calibri" w:eastAsia="Calibri" w:cs="Calibri"/>
+          <w:sz w:val="22"/>
+          <w:szCs w:val="22"/>
+          <w:lang w:val="pt-br"/>
+        </w:rPr>
+        <w:t>linkedinUsername</w:t>
+      </w:r>
+      <w:r>
+        <w:rPr>
+          <w:rFonts w:ascii="Calibri" w:hAnsi="Calibri" w:eastAsia="Calibri" w:cs="Calibri"/>
+          <w:sz w:val="22"/>
+          <w:szCs w:val="22"/>
+          <w:lang w:val="pt-br"/>
+        </w:rPr>
+      </w:r>
+    </w:p>
+    <w:p>
+      <w:pPr>
+        <w:ind w:left="105"/>
+        <w:spacing/>
+        <w:jc w:val="center"/>
+        <w:rPr>
+          <w:rFonts w:ascii="Calibri" w:hAnsi="Calibri" w:eastAsia="Calibri" w:cs="Calibri"/>
+          <w:sz w:val="22"/>
+          <w:szCs w:val="22"/>
+          <w:lang w:val="pt-br"/>
+        </w:rPr>
+      </w:pPr>
+      <w:r>
+        <w:rPr>
+          <w:rFonts w:ascii="Calibri" w:hAnsi="Calibri" w:eastAsia="Calibri" w:cs="Calibri"/>
+          <w:b/>
+          <w:sz w:val="22"/>
+          <w:szCs w:val="22"/>
+          <w:lang w:val="pt-br"/>
+        </w:rPr>
+        <w:t xml:space="preserve">GitHub: </w:t>
+      </w:r>
+      <w:r>
+        <w:rPr>
+          <w:rFonts w:ascii="Calibri" w:hAnsi="Calibri" w:eastAsia="Calibri" w:cs="Calibri"/>
+          <w:sz w:val="22"/>
+          <w:szCs w:val="22"/>
+          <w:lang w:val="pt-br"/>
+        </w:rPr>
+        <w:t xml:space="preserve">githubUsername | </w:t>
+      </w:r>
+      <w:r>
+        <w:rPr>
+          <w:rFonts w:ascii="Calibri" w:hAnsi="Calibri" w:eastAsia="Calibri" w:cs="Calibri"/>
+          <w:b/>
+          <w:bCs/>
+          <w:color w:val="000000"/>
+          <w:sz w:val="22"/>
+          <w:szCs w:val="22"/>
+        </w:rPr>
+        <w:t xml:space="preserve">Celular: </w:t>
+      </w:r>
+      <w:r>
+        <w:rPr>
+          <w:rFonts w:ascii="Calibri" w:hAnsi="Calibri" w:eastAsia="Calibri" w:cs="Calibri"/>
+          <w:color w:val="000000"/>
+          <w:sz w:val="22"/>
+          <w:szCs w:val="22"/>
+        </w:rPr>
+        <w:t>celular</w:t>
+      </w:r>
+      <w:r>
+        <w:rPr>
+          <w:rFonts w:ascii="Calibri" w:hAnsi="Calibri" w:eastAsia="Calibri" w:cs="Calibri"/>
+          <w:sz w:val="22"/>
+          <w:szCs w:val="22"/>
+          <w:lang w:val="pt-br"/>
+        </w:rPr>
       </w:r>
     </w:p>
     <w:p>
@@ -37,10 +228,10 @@
         <w:spacing/>
         <w:jc w:val="center"/>
         <w:pBdr>
-          <w:top w:val="nil" w:sz="0" w:space="0" w:color="000000" tmln="20, 20, 20, 0, 0"/>
-          <w:left w:val="nil" w:sz="0" w:space="0" w:color="000000" tmln="20, 20, 20, 0, 0"/>
-          <w:bottom w:val="nil" w:sz="0" w:space="0" w:color="000000" tmln="20, 20, 20, 0, 0"/>
-          <w:right w:val="nil" w:sz="0" w:space="0" w:color="000000" tmln="20, 20, 20, 0, 0"/>
+          <w:top w:val="nil" w:sz="0" w:space="3" w:color="000000" tmln="20, 20, 20, 0, 60"/>
+          <w:left w:val="nil" w:sz="0" w:space="3" w:color="000000" tmln="20, 20, 20, 0, 60"/>
+          <w:bottom w:val="single" w:sz="4" w:space="0" w:color="000000" tmln="10, 20, 20, 0, 0"/>
+          <w:right w:val="nil" w:sz="0" w:space="3" w:color="000000" tmln="20, 20, 20, 0, 60"/>
           <w:between w:val="nil" w:sz="0" w:space="0" w:color="000000" tmln="20, 20, 20, 0, 0"/>
         </w:pBdr>
         <w:shd w:val="none"/>
@@ -49,15 +240,18 @@
           <w:color w:val="000000"/>
           <w:sz w:val="22"/>
           <w:szCs w:val="22"/>
-        </w:rPr>
-      </w:pPr>
-      <w:r>
-        <w:rPr>
-          <w:rFonts w:ascii="Calibri" w:hAnsi="Calibri" w:eastAsia="Calibri" w:cs="Calibri"/>
-          <w:sz w:val="22"/>
-          <w:szCs w:val="22"/>
-        </w:rPr>
-        <w:t>{bairro} - {cidade}, {estado}</w:t>
+          <w:lang w:val="pt-br"/>
+        </w:rPr>
+      </w:pPr>
+      <w:r>
+        <w:rPr>
+          <w:rFonts w:ascii="Calibri" w:hAnsi="Calibri" w:eastAsia="Calibri" w:cs="Calibri"/>
+          <w:color w:val="0000ff"/>
+          <w:sz w:val="22"/>
+          <w:szCs w:val="22"/>
+          <w:lang w:val="pt-br"/>
+        </w:rPr>
+        <w:t> </w:t>
       </w:r>
       <w:r>
         <w:rPr>
@@ -65,184 +259,32 @@
           <w:color w:val="000000"/>
           <w:sz w:val="22"/>
           <w:szCs w:val="22"/>
-        </w:rPr>
-        <w:t>| Celular: {celular}</w:t>
-      </w:r>
-      <w:r>
-        <w:rPr>
-          <w:rFonts w:ascii="Calibri" w:hAnsi="Calibri" w:eastAsia="Calibri" w:cs="Calibri"/>
-          <w:color w:val="000000"/>
-          <w:sz w:val="22"/>
-          <w:szCs w:val="22"/>
-        </w:rPr>
-      </w:r>
-    </w:p>
-    <w:p>
-      <w:pPr>
-        <w:ind w:left="105"/>
+          <w:lang w:val="pt-br"/>
+        </w:rPr>
+      </w:r>
+    </w:p>
+    <w:p>
+      <w:pPr>
+        <w:rPr>
+          <w:rFonts w:ascii="Calibri" w:hAnsi="Calibri" w:eastAsia="Calibri" w:cs="Calibri"/>
+          <w:sz w:val="19"/>
+          <w:szCs w:val="19"/>
+          <w:lang w:val="pt-br"/>
+        </w:rPr>
+      </w:pPr>
+      <w:r>
+        <w:rPr>
+          <w:rFonts w:ascii="Calibri" w:hAnsi="Calibri" w:eastAsia="Calibri" w:cs="Calibri"/>
+          <w:sz w:val="19"/>
+          <w:szCs w:val="19"/>
+          <w:lang w:val="pt-br"/>
+        </w:rPr>
+      </w:r>
+    </w:p>
+    <w:p>
+      <w:pPr>
         <w:spacing/>
         <w:jc w:val="center"/>
-        <w:pBdr>
-          <w:top w:val="nil" w:sz="0" w:space="0" w:color="000000" tmln="20, 20, 20, 0, 0"/>
-          <w:left w:val="nil" w:sz="0" w:space="0" w:color="000000" tmln="20, 20, 20, 0, 0"/>
-          <w:bottom w:val="nil" w:sz="0" w:space="0" w:color="000000" tmln="20, 20, 20, 0, 0"/>
-          <w:right w:val="nil" w:sz="0" w:space="0" w:color="000000" tmln="20, 20, 20, 0, 0"/>
-          <w:between w:val="nil" w:sz="0" w:space="0" w:color="000000" tmln="20, 20, 20, 0, 0"/>
-        </w:pBdr>
-        <w:shd w:val="none"/>
-        <w:rPr>
-          <w:rFonts w:ascii="Calibri" w:hAnsi="Calibri" w:eastAsia="Calibri" w:cs="Calibri"/>
-          <w:sz w:val="22"/>
-          <w:szCs w:val="22"/>
-        </w:rPr>
-      </w:pPr>
-      <w:r>
-        <w:rPr>
-          <w:rFonts w:ascii="Calibri" w:hAnsi="Calibri" w:eastAsia="Calibri" w:cs="Calibri"/>
-          <w:b/>
-          <w:color w:val="000000"/>
-          <w:sz w:val="22"/>
-          <w:szCs w:val="22"/>
-        </w:rPr>
-        <w:t>E-mail:</w:t>
-      </w:r>
-      <w:r>
-        <w:rPr>
-          <w:rFonts w:ascii="Calibri" w:hAnsi="Calibri" w:eastAsia="Calibri" w:cs="Calibri"/>
-          <w:color w:val="000000"/>
-          <w:sz w:val="22"/>
-          <w:szCs w:val="22"/>
-        </w:rPr>
-        <w:t xml:space="preserve"> {email}</w:t>
-      </w:r>
-      <w:r>
-        <w:rPr>
-          <w:rFonts w:ascii="Calibri" w:hAnsi="Calibri" w:eastAsia="Calibri" w:cs="Calibri"/>
-          <w:color w:val="0000ff"/>
-          <w:sz w:val="22"/>
-          <w:szCs w:val="22"/>
-        </w:rPr>
-        <w:t xml:space="preserve"> </w:t>
-      </w:r>
-      <w:r>
-        <w:rPr>
-          <w:rFonts w:ascii="Calibri" w:hAnsi="Calibri" w:eastAsia="Calibri" w:cs="Calibri"/>
-          <w:color w:val="000000"/>
-          <w:sz w:val="22"/>
-          <w:szCs w:val="22"/>
-        </w:rPr>
-        <w:t xml:space="preserve">| </w:t>
-      </w:r>
-      <w:r>
-        <w:rPr>
-          <w:rFonts w:ascii="Calibri" w:hAnsi="Calibri" w:eastAsia="Calibri" w:cs="Calibri"/>
-          <w:b/>
-          <w:color w:val="000000"/>
-          <w:sz w:val="22"/>
-          <w:szCs w:val="22"/>
-        </w:rPr>
-        <w:t>LinkedIn:</w:t>
-      </w:r>
-      <w:r>
-        <w:rPr>
-          <w:rFonts w:ascii="Calibri" w:hAnsi="Calibri" w:eastAsia="Calibri" w:cs="Calibri"/>
-          <w:color w:val="000000"/>
-          <w:sz w:val="22"/>
-          <w:szCs w:val="22"/>
-        </w:rPr>
-        <w:t xml:space="preserve"> linkedin/in/{linkedinUsername}</w:t>
-      </w:r>
-      <w:r>
-        <w:rPr>
-          <w:rFonts w:ascii="Calibri" w:hAnsi="Calibri" w:eastAsia="Calibri" w:cs="Calibri"/>
-          <w:sz w:val="22"/>
-          <w:szCs w:val="22"/>
-        </w:rPr>
-        <w:t xml:space="preserve"> | </w:t>
-      </w:r>
-      <w:r>
-        <w:rPr>
-          <w:rFonts w:ascii="Calibri" w:hAnsi="Calibri" w:eastAsia="Calibri" w:cs="Calibri"/>
-          <w:b/>
-          <w:sz w:val="22"/>
-          <w:szCs w:val="22"/>
-        </w:rPr>
-        <w:t>GitHub:</w:t>
-      </w:r>
-      <w:r>
-        <w:rPr>
-          <w:rFonts w:ascii="Calibri" w:hAnsi="Calibri" w:eastAsia="Calibri" w:cs="Calibri"/>
-          <w:sz w:val="22"/>
-          <w:szCs w:val="22"/>
-        </w:rPr>
-        <w:t xml:space="preserve"> github/{githubUsername}</w:t>
-      </w:r>
-      <w:r>
-        <w:rPr>
-          <w:rFonts w:ascii="Calibri" w:hAnsi="Calibri" w:eastAsia="Calibri" w:cs="Calibri"/>
-          <w:sz w:val="22"/>
-          <w:szCs w:val="22"/>
-        </w:rPr>
-      </w:r>
-    </w:p>
-    <w:p>
-      <w:pPr>
-        <w:ind w:left="105"/>
-        <w:spacing/>
-        <w:jc w:val="center"/>
-        <w:pBdr>
-          <w:top w:val="nil" w:sz="0" w:space="0" w:color="000000" tmln="20, 20, 20, 0, 0"/>
-          <w:left w:val="nil" w:sz="0" w:space="0" w:color="000000" tmln="20, 20, 20, 0, 0"/>
-          <w:bottom w:val="single" w:sz="4" w:space="0" w:color="000000" tmln="10, 20, 20, 0, 0"/>
-          <w:right w:val="nil" w:sz="0" w:space="0" w:color="000000" tmln="20, 20, 20, 0, 0"/>
-          <w:between w:val="nil" w:sz="0" w:space="0" w:color="000000" tmln="20, 20, 20, 0, 0"/>
-        </w:pBdr>
-        <w:shd w:val="none"/>
-        <w:rPr>
-          <w:rFonts w:ascii="Calibri" w:hAnsi="Calibri" w:eastAsia="Calibri" w:cs="Calibri"/>
-          <w:color w:val="000000"/>
-          <w:sz w:val="22"/>
-          <w:szCs w:val="22"/>
-        </w:rPr>
-      </w:pPr>
-      <w:r>
-        <w:rPr>
-          <w:rFonts w:ascii="Calibri" w:hAnsi="Calibri" w:eastAsia="Calibri" w:cs="Calibri"/>
-          <w:color w:val="0000ff"/>
-          <w:sz w:val="22"/>
-          <w:szCs w:val="22"/>
-        </w:rPr>
-        <w:t> </w:t>
-      </w:r>
-      <w:r>
-        <w:rPr>
-          <w:rFonts w:ascii="Calibri" w:hAnsi="Calibri" w:eastAsia="Calibri" w:cs="Calibri"/>
-          <w:color w:val="000000"/>
-          <w:sz w:val="22"/>
-          <w:szCs w:val="22"/>
-        </w:rPr>
-      </w:r>
-    </w:p>
-    <w:p>
-      <w:pPr>
-        <w:rPr>
-          <w:rFonts w:ascii="Calibri" w:hAnsi="Calibri" w:eastAsia="Calibri" w:cs="Calibri"/>
-          <w:sz w:val="19"/>
-          <w:szCs w:val="19"/>
-        </w:rPr>
-      </w:pPr>
-      <w:r>
-        <w:rPr>
-          <w:rFonts w:ascii="Calibri" w:hAnsi="Calibri" w:eastAsia="Calibri" w:cs="Calibri"/>
-          <w:sz w:val="19"/>
-          <w:szCs w:val="19"/>
-        </w:rPr>
-      </w:r>
-    </w:p>
-    <w:p>
-      <w:pPr>
-        <w:spacing/>
-        <w:jc w:val="center"/>
         <w:rPr>
           <w:rFonts w:ascii="Calibri" w:hAnsi="Calibri" w:eastAsia="Calibri" w:cs="Calibri"/>
           <w:b/>
@@ -257,21 +299,13 @@
           <w:sz w:val="28"/>
           <w:szCs w:val="28"/>
         </w:rPr>
-        <w:t>{titulo}</w:t>
+        <w:t>titulo</w:t>
       </w:r>
     </w:p>
     <w:p>
       <w:pPr>
         <w:spacing/>
         <w:jc w:val="both"/>
-        <w:pBdr>
-          <w:top w:val="nil" w:sz="0" w:space="0" w:color="000000" tmln="20, 20, 20, 0, 0"/>
-          <w:left w:val="nil" w:sz="0" w:space="0" w:color="000000" tmln="20, 20, 20, 0, 0"/>
-          <w:bottom w:val="nil" w:sz="0" w:space="0" w:color="000000" tmln="20, 20, 20, 0, 0"/>
-          <w:right w:val="nil" w:sz="0" w:space="0" w:color="000000" tmln="20, 20, 20, 0, 0"/>
-          <w:between w:val="nil" w:sz="0" w:space="0" w:color="000000" tmln="20, 20, 20, 0, 0"/>
-        </w:pBdr>
-        <w:shd w:val="none"/>
         <w:rPr>
           <w:rFonts w:ascii="Calibri" w:hAnsi="Calibri" w:eastAsia="Calibri" w:cs="Calibri"/>
           <w:sz w:val="21"/>
@@ -288,62 +322,15 @@
     </w:p>
     <w:p>
       <w:pPr>
-        <w:pBdr>
-          <w:top w:val="nil" w:sz="0" w:space="0" w:color="000000" tmln="20, 20, 20, 0, 0"/>
-          <w:left w:val="nil" w:sz="0" w:space="0" w:color="000000" tmln="20, 20, 20, 0, 0"/>
-          <w:bottom w:val="nil" w:sz="0" w:space="0" w:color="000000" tmln="20, 20, 20, 0, 0"/>
-          <w:right w:val="nil" w:sz="0" w:space="0" w:color="000000" tmln="20, 20, 20, 0, 0"/>
-          <w:between w:val="nil" w:sz="0" w:space="0" w:color="000000" tmln="20, 20, 20, 0, 0"/>
-        </w:pBdr>
-        <w:shd w:val="none"/>
-        <w:rPr>
-          <w:rFonts w:ascii="Calibri" w:hAnsi="Calibri" w:eastAsia="Calibri" w:cs="Calibri"/>
-          <w:sz w:val="22"/>
-          <w:szCs w:val="22"/>
-        </w:rPr>
-      </w:pPr>
-      <w:r>
-        <w:rPr>
-          <w:rFonts w:ascii="Calibri" w:hAnsi="Calibri" w:eastAsia="Calibri" w:cs="Calibri"/>
-          <w:sz w:val="22"/>
-          <w:szCs w:val="22"/>
-        </w:rPr>
-        <w:t>{resumo}</w:t>
-      </w:r>
-    </w:p>
-    <w:p>
-      <w:pPr>
-        <w:rPr>
-          <w:rFonts w:ascii="Calibri" w:hAnsi="Calibri" w:eastAsia="Calibri" w:cs="Calibri"/>
-          <w:sz w:val="21"/>
-          <w:szCs w:val="21"/>
-        </w:rPr>
-      </w:pPr>
-      <w:r>
-        <w:rPr>
-          <w:rFonts w:ascii="Calibri" w:hAnsi="Calibri" w:eastAsia="Calibri" w:cs="Calibri"/>
-          <w:sz w:val="21"/>
-          <w:szCs w:val="21"/>
-        </w:rPr>
-      </w:r>
-    </w:p>
-    <w:p>
-      <w:pPr>
-        <w:spacing w:line="276" w:lineRule="auto"/>
-        <w:pBdr>
-          <w:top w:val="nil" w:sz="0" w:space="0" w:color="000000" tmln="20, 20, 20, 0, 0"/>
-          <w:left w:val="nil" w:sz="0" w:space="0" w:color="000000" tmln="20, 20, 20, 0, 0"/>
-          <w:bottom w:val="nil" w:sz="0" w:space="0" w:color="000000" tmln="20, 20, 20, 0, 0"/>
-          <w:right w:val="nil" w:sz="0" w:space="0" w:color="000000" tmln="20, 20, 20, 0, 0"/>
-          <w:between w:val="nil" w:sz="0" w:space="0" w:color="000000" tmln="20, 20, 20, 0, 0"/>
-        </w:pBdr>
-        <w:shd w:val="none"/>
+        <w:spacing/>
+        <w:jc w:val="both"/>
         <w:rPr>
           <w:rFonts w:ascii="Calibri" w:hAnsi="Calibri" w:eastAsia="Calibri" w:cs="Calibri"/>
           <w:b/>
           <w:color w:val="000000"/>
           <w:sz w:val="28"/>
           <w:szCs w:val="28"/>
+          <w:u w:color="auto" w:val="single"/>
         </w:rPr>
       </w:pPr>
       <w:r>
@@ -354,188 +341,302 @@
           <w:sz w:val="28"/>
           <w:szCs w:val="28"/>
         </w:rPr>
-        <w:t>HABILIDADES </w:t>
-      </w:r>
-    </w:p>
-    <w:p>
-      <w:pPr>
-        <w:pBdr>
-          <w:top w:val="nil" w:sz="0" w:space="0" w:color="000000" tmln="20, 20, 20, 0, 0"/>
-          <w:left w:val="nil" w:sz="0" w:space="0" w:color="000000" tmln="20, 20, 20, 0, 0"/>
-          <w:bottom w:val="nil" w:sz="0" w:space="0" w:color="000000" tmln="20, 20, 20, 0, 0"/>
-          <w:right w:val="nil" w:sz="0" w:space="0" w:color="000000" tmln="20, 20, 20, 0, 0"/>
-          <w:between w:val="nil" w:sz="0" w:space="0" w:color="000000" tmln="20, 20, 20, 0, 0"/>
-        </w:pBdr>
-        <w:shd w:val="none"/>
-        <w:rPr>
-          <w:rFonts w:ascii="Calibri" w:hAnsi="Calibri" w:eastAsia="Calibri" w:cs="Calibri"/>
-          <w:sz w:val="22"/>
-          <w:szCs w:val="22"/>
-        </w:rPr>
-      </w:pPr>
-      <w:r>
-        <w:rPr>
-          <w:rFonts w:ascii="Calibri" w:hAnsi="Calibri" w:eastAsia="Calibri" w:cs="Calibri"/>
-          <w:sz w:val="22"/>
-          <w:szCs w:val="22"/>
-        </w:rPr>
-        <w:t>{habilidades}</w:t>
-      </w:r>
-    </w:p>
-    <w:p>
-      <w:pPr>
-        <w:pBdr>
-          <w:top w:val="nil" w:sz="0" w:space="0" w:color="000000" tmln="20, 20, 20, 0, 0"/>
-          <w:left w:val="nil" w:sz="0" w:space="0" w:color="000000" tmln="20, 20, 20, 0, 0"/>
-          <w:bottom w:val="nil" w:sz="0" w:space="0" w:color="000000" tmln="20, 20, 20, 0, 0"/>
-          <w:right w:val="nil" w:sz="0" w:space="0" w:color="000000" tmln="20, 20, 20, 0, 0"/>
-          <w:between w:val="nil" w:sz="0" w:space="0" w:color="000000" tmln="20, 20, 20, 0, 0"/>
-        </w:pBdr>
-        <w:shd w:val="none"/>
-        <w:rPr>
-          <w:rFonts w:ascii="Calibri" w:hAnsi="Calibri" w:eastAsia="Calibri" w:cs="Calibri"/>
-          <w:sz w:val="22"/>
-          <w:szCs w:val="22"/>
-        </w:rPr>
-      </w:pPr>
-      <w:r>
-        <w:rPr>
-          <w:rFonts w:ascii="Calibri" w:hAnsi="Calibri" w:eastAsia="Calibri" w:cs="Calibri"/>
-          <w:sz w:val="22"/>
-          <w:szCs w:val="22"/>
-        </w:rPr>
-      </w:r>
-    </w:p>
-    <w:p>
-      <w:pPr>
-        <w:spacing w:line="276" w:lineRule="auto"/>
-        <w:pBdr>
-          <w:top w:val="nil" w:sz="0" w:space="0" w:color="000000" tmln="20, 20, 20, 0, 0"/>
-          <w:left w:val="nil" w:sz="0" w:space="0" w:color="000000" tmln="20, 20, 20, 0, 0"/>
-          <w:bottom w:val="nil" w:sz="0" w:space="0" w:color="000000" tmln="20, 20, 20, 0, 0"/>
-          <w:right w:val="nil" w:sz="0" w:space="0" w:color="000000" tmln="20, 20, 20, 0, 0"/>
-          <w:between w:val="nil" w:sz="0" w:space="0" w:color="000000" tmln="20, 20, 20, 0, 0"/>
-        </w:pBdr>
-        <w:shd w:val="none"/>
+        <w:t>resumoTitulo</w:t>
+      </w:r>
+      <w:r>
         <w:rPr>
           <w:rFonts w:ascii="Calibri" w:hAnsi="Calibri" w:eastAsia="Calibri" w:cs="Calibri"/>
           <w:b/>
           <w:color w:val="000000"/>
           <w:sz w:val="28"/>
           <w:szCs w:val="28"/>
-        </w:rPr>
-      </w:pPr>
-      <w:r>
+          <w:u w:color="auto" w:val="single"/>
+        </w:rPr>
+      </w:r>
+    </w:p>
+    <w:p>
+      <w:pPr>
+        <w:spacing/>
+        <w:jc w:val="both"/>
+        <w:rPr>
+          <w:rFonts w:ascii="Calibri" w:hAnsi="Calibri" w:eastAsia="Calibri" w:cs="Calibri"/>
+          <w:sz w:val="22"/>
+          <w:szCs w:val="22"/>
+        </w:rPr>
+      </w:pPr>
+      <w:r>
+        <w:rPr>
+          <w:rFonts w:ascii="Calibri" w:hAnsi="Calibri" w:eastAsia="Calibri" w:cs="Calibri"/>
+          <w:sz w:val="22"/>
+          <w:szCs w:val="22"/>
+        </w:rPr>
+        <w:t>resumoCorpo</w:t>
+      </w:r>
+    </w:p>
+    <w:p>
+      <w:pPr>
+        <w:spacing/>
+        <w:jc w:val="both"/>
+        <w:rPr>
+          <w:rFonts w:ascii="Calibri" w:hAnsi="Calibri" w:eastAsia="Calibri" w:cs="Calibri"/>
+          <w:sz w:val="22"/>
+          <w:szCs w:val="22"/>
+        </w:rPr>
+      </w:pPr>
+      <w:r>
+        <w:rPr>
+          <w:rFonts w:ascii="Calibri" w:hAnsi="Calibri" w:eastAsia="Calibri" w:cs="Calibri"/>
+          <w:sz w:val="22"/>
+          <w:szCs w:val="22"/>
+        </w:rPr>
+      </w:r>
+    </w:p>
+    <w:p>
+      <w:pPr>
+        <w:spacing w:line="276" w:lineRule="auto"/>
+        <w:jc w:val="both"/>
         <w:rPr>
           <w:rFonts w:ascii="Calibri" w:hAnsi="Calibri" w:eastAsia="Calibri" w:cs="Calibri"/>
           <w:b/>
           <w:color w:val="000000"/>
           <w:sz w:val="28"/>
           <w:szCs w:val="28"/>
-        </w:rPr>
-        <w:t>EDUCAÇÃO </w:t>
-      </w:r>
-    </w:p>
-    <w:p>
-      <w:pPr>
-        <w:pBdr>
-          <w:top w:val="nil" w:sz="0" w:space="0" w:color="000000" tmln="20, 20, 20, 0, 0"/>
-          <w:left w:val="nil" w:sz="0" w:space="0" w:color="000000" tmln="20, 20, 20, 0, 0"/>
-          <w:bottom w:val="nil" w:sz="0" w:space="0" w:color="000000" tmln="20, 20, 20, 0, 0"/>
-          <w:right w:val="nil" w:sz="0" w:space="0" w:color="000000" tmln="20, 20, 20, 0, 0"/>
-          <w:between w:val="nil" w:sz="0" w:space="0" w:color="000000" tmln="20, 20, 20, 0, 0"/>
-        </w:pBdr>
-        <w:shd w:val="none"/>
-        <w:rPr>
-          <w:rFonts w:ascii="Calibri" w:hAnsi="Calibri" w:eastAsia="Calibri" w:cs="Calibri"/>
-          <w:sz w:val="22"/>
-          <w:szCs w:val="22"/>
-        </w:rPr>
-      </w:pPr>
-      <w:r>
-        <w:rPr>
-          <w:rFonts w:ascii="Calibri" w:hAnsi="Calibri" w:eastAsia="Calibri" w:cs="Calibri"/>
-          <w:sz w:val="22"/>
-          <w:szCs w:val="22"/>
-        </w:rPr>
-        <w:t>{educacao}</w:t>
-      </w:r>
-    </w:p>
-    <w:p>
-      <w:pPr>
-        <w:pBdr>
-          <w:top w:val="nil" w:sz="0" w:space="0" w:color="000000" tmln="20, 20, 20, 0, 0"/>
-          <w:left w:val="nil" w:sz="0" w:space="0" w:color="000000" tmln="20, 20, 20, 0, 0"/>
-          <w:bottom w:val="nil" w:sz="0" w:space="0" w:color="000000" tmln="20, 20, 20, 0, 0"/>
-          <w:right w:val="nil" w:sz="0" w:space="0" w:color="000000" tmln="20, 20, 20, 0, 0"/>
-          <w:between w:val="nil" w:sz="0" w:space="0" w:color="000000" tmln="20, 20, 20, 0, 0"/>
-        </w:pBdr>
-        <w:shd w:val="none"/>
-        <w:rPr>
-          <w:rFonts w:ascii="Calibri" w:hAnsi="Calibri" w:eastAsia="Calibri" w:cs="Calibri"/>
-          <w:sz w:val="21"/>
-          <w:szCs w:val="21"/>
-        </w:rPr>
-      </w:pPr>
-      <w:r>
-        <w:rPr>
-          <w:rFonts w:ascii="Calibri" w:hAnsi="Calibri" w:eastAsia="Calibri" w:cs="Calibri"/>
-          <w:sz w:val="21"/>
-          <w:szCs w:val="21"/>
-        </w:rPr>
-      </w:r>
-    </w:p>
-    <w:p>
-      <w:pPr>
-        <w:spacing w:line="276" w:lineRule="auto"/>
-        <w:pBdr>
-          <w:top w:val="nil" w:sz="0" w:space="0" w:color="000000" tmln="20, 20, 20, 0, 0"/>
-          <w:left w:val="nil" w:sz="0" w:space="0" w:color="000000" tmln="20, 20, 20, 0, 0"/>
-          <w:bottom w:val="nil" w:sz="0" w:space="0" w:color="000000" tmln="20, 20, 20, 0, 0"/>
-          <w:right w:val="nil" w:sz="0" w:space="0" w:color="000000" tmln="20, 20, 20, 0, 0"/>
-          <w:between w:val="nil" w:sz="0" w:space="0" w:color="000000" tmln="20, 20, 20, 0, 0"/>
-        </w:pBdr>
-        <w:shd w:val="none"/>
-        <w:rPr>
-          <w:rFonts w:ascii="Calibri" w:hAnsi="Calibri" w:eastAsia="Calibri" w:cs="Calibri"/>
-          <w:b/>
+          <w:u w:color="auto" w:val="single"/>
+        </w:rPr>
+      </w:pPr>
+      <w:r>
+        <w:rPr>
+          <w:rFonts w:ascii="Calibri" w:hAnsi="Calibri" w:eastAsia="Calibri" w:cs="Calibri"/>
+          <w:b/>
+          <w:color w:val="000000"/>
           <w:sz w:val="28"/>
           <w:szCs w:val="28"/>
         </w:rPr>
-      </w:pPr>
-      <w:r>
-        <w:rPr>
-          <w:rFonts w:ascii="Calibri" w:hAnsi="Calibri" w:eastAsia="Calibri" w:cs="Calibri"/>
-          <w:b/>
+        <w:t>habilidadesTitulo</w:t>
+      </w:r>
+      <w:r>
+        <w:rPr>
+          <w:rFonts w:ascii="Calibri" w:hAnsi="Calibri" w:eastAsia="Calibri" w:cs="Calibri"/>
+          <w:b/>
+          <w:color w:val="000000"/>
           <w:sz w:val="28"/>
           <w:szCs w:val="28"/>
-        </w:rPr>
-        <w:t>PROJETOS E EXPERIÊNCIAS</w:t>
-      </w:r>
-    </w:p>
-    <w:p>
-      <w:pPr>
-        <w:pBdr>
-          <w:top w:val="nil" w:sz="0" w:space="0" w:color="000000" tmln="20, 20, 20, 0, 0"/>
-          <w:left w:val="nil" w:sz="0" w:space="0" w:color="000000" tmln="20, 20, 20, 0, 0"/>
-          <w:bottom w:val="nil" w:sz="0" w:space="0" w:color="000000" tmln="20, 20, 20, 0, 0"/>
-          <w:right w:val="nil" w:sz="0" w:space="0" w:color="000000" tmln="20, 20, 20, 0, 0"/>
-          <w:between w:val="nil" w:sz="0" w:space="0" w:color="000000" tmln="20, 20, 20, 0, 0"/>
-        </w:pBdr>
-        <w:shd w:val="none"/>
-        <w:rPr>
-          <w:rFonts w:ascii="Calibri" w:hAnsi="Calibri" w:eastAsia="Calibri" w:cs="Calibri"/>
-          <w:sz w:val="22"/>
-          <w:szCs w:val="22"/>
-        </w:rPr>
-      </w:pPr>
-      <w:r>
-        <w:rPr>
-          <w:rFonts w:ascii="Calibri" w:hAnsi="Calibri" w:eastAsia="Calibri" w:cs="Calibri"/>
-          <w:sz w:val="22"/>
-          <w:szCs w:val="22"/>
-        </w:rPr>
-        <w:t>{experiencias}</w:t>
+          <w:u w:color="auto" w:val="single"/>
+        </w:rPr>
+      </w:r>
+    </w:p>
+    <w:p>
+      <w:pPr>
+        <w:spacing/>
+        <w:jc w:val="both"/>
+        <w:rPr>
+          <w:rFonts w:ascii="Calibri" w:hAnsi="Calibri" w:eastAsia="Calibri" w:cs="Calibri"/>
+          <w:sz w:val="22"/>
+          <w:szCs w:val="22"/>
+        </w:rPr>
+      </w:pPr>
+      <w:r>
+        <w:rPr>
+          <w:rFonts w:ascii="Calibri" w:hAnsi="Calibri" w:eastAsia="Calibri" w:cs="Calibri"/>
+          <w:sz w:val="22"/>
+          <w:szCs w:val="22"/>
+        </w:rPr>
+        <w:t>habilidadesCorpo</w:t>
+      </w:r>
+    </w:p>
+    <w:p>
+      <w:pPr>
+        <w:spacing/>
+        <w:jc w:val="both"/>
+        <w:rPr>
+          <w:rFonts w:ascii="Calibri" w:hAnsi="Calibri" w:eastAsia="Calibri" w:cs="Calibri"/>
+          <w:sz w:val="22"/>
+          <w:szCs w:val="22"/>
+        </w:rPr>
+      </w:pPr>
+      <w:r>
+        <w:rPr>
+          <w:rFonts w:ascii="Calibri" w:hAnsi="Calibri" w:eastAsia="Calibri" w:cs="Calibri"/>
+          <w:sz w:val="22"/>
+          <w:szCs w:val="22"/>
+        </w:rPr>
+      </w:r>
+    </w:p>
+    <w:p>
+      <w:pPr>
+        <w:spacing w:line="276" w:lineRule="auto"/>
+        <w:jc w:val="both"/>
+        <w:rPr>
+          <w:rFonts w:ascii="Calibri" w:hAnsi="Calibri" w:eastAsia="Calibri" w:cs="Calibri"/>
+          <w:b/>
+          <w:color w:val="000000"/>
+          <w:sz w:val="28"/>
+          <w:szCs w:val="28"/>
+        </w:rPr>
+      </w:pPr>
+      <w:r>
+        <w:rPr>
+          <w:rFonts w:ascii="Calibri" w:hAnsi="Calibri" w:eastAsia="Calibri" w:cs="Calibri"/>
+          <w:b/>
+          <w:color w:val="000000"/>
+          <w:sz w:val="28"/>
+          <w:szCs w:val="28"/>
+        </w:rPr>
+        <w:t>educacaoTitulo</w:t>
+      </w:r>
+    </w:p>
+    <w:p>
+      <w:pPr>
+        <w:spacing/>
+        <w:jc w:val="both"/>
+        <w:rPr>
+          <w:rFonts w:ascii="Calibri" w:hAnsi="Calibri" w:eastAsia="Calibri" w:cs="Calibri"/>
+          <w:sz w:val="22"/>
+          <w:szCs w:val="22"/>
+        </w:rPr>
+      </w:pPr>
+      <w:r>
+        <w:rPr>
+          <w:rFonts w:ascii="Calibri" w:hAnsi="Calibri" w:eastAsia="Calibri" w:cs="Calibri"/>
+          <w:sz w:val="22"/>
+          <w:szCs w:val="22"/>
+        </w:rPr>
+        <w:t>educacaoCorpo</w:t>
+      </w:r>
+    </w:p>
+    <w:p>
+      <w:pPr>
+        <w:spacing/>
+        <w:jc w:val="both"/>
+        <w:rPr>
+          <w:rFonts w:ascii="Calibri" w:hAnsi="Calibri" w:eastAsia="Calibri" w:cs="Calibri"/>
+          <w:sz w:val="22"/>
+          <w:szCs w:val="22"/>
+        </w:rPr>
+      </w:pPr>
+      <w:r>
+        <w:rPr>
+          <w:rFonts w:ascii="Calibri" w:hAnsi="Calibri" w:eastAsia="Calibri" w:cs="Calibri"/>
+          <w:sz w:val="22"/>
+          <w:szCs w:val="22"/>
+        </w:rPr>
+      </w:r>
+    </w:p>
+    <w:p>
+      <w:pPr>
+        <w:spacing w:line="276" w:lineRule="auto"/>
+        <w:jc w:val="both"/>
+        <w:rPr>
+          <w:rFonts w:ascii="Calibri" w:hAnsi="Calibri" w:eastAsia="Calibri" w:cs="Calibri"/>
+          <w:b/>
+          <w:sz w:val="28"/>
+          <w:szCs w:val="28"/>
+          <w:u w:color="auto" w:val="single"/>
+        </w:rPr>
+      </w:pPr>
+      <w:r>
+        <w:rPr>
+          <w:rFonts w:ascii="Calibri" w:hAnsi="Calibri" w:eastAsia="Calibri" w:cs="Calibri"/>
+          <w:b/>
+          <w:sz w:val="28"/>
+          <w:szCs w:val="28"/>
+        </w:rPr>
+        <w:t>projetosExperienciasTitulo</w:t>
+      </w:r>
+      <w:r>
+        <w:rPr>
+          <w:rFonts w:ascii="Calibri" w:hAnsi="Calibri" w:eastAsia="Calibri" w:cs="Calibri"/>
+          <w:b/>
+          <w:sz w:val="28"/>
+          <w:szCs w:val="28"/>
+          <w:u w:color="auto" w:val="single"/>
+        </w:rPr>
+      </w:r>
+    </w:p>
+    <w:p>
+      <w:pPr>
+        <w:spacing/>
+        <w:jc w:val="both"/>
+        <w:rPr>
+          <w:rFonts w:ascii="Calibri" w:hAnsi="Calibri" w:eastAsia="Calibri" w:cs="Calibri"/>
+          <w:sz w:val="22"/>
+          <w:szCs w:val="22"/>
+        </w:rPr>
+      </w:pPr>
+      <w:r>
+        <w:rPr>
+          <w:rFonts w:ascii="Calibri" w:hAnsi="Calibri" w:eastAsia="Calibri" w:cs="Calibri"/>
+          <w:sz w:val="22"/>
+          <w:szCs w:val="22"/>
+        </w:rPr>
+        <w:t>projetosExperienciasCorpo</w:t>
+      </w:r>
+    </w:p>
+    <w:p>
+      <w:pPr>
+        <w:spacing/>
+        <w:jc w:val="both"/>
+        <w:rPr>
+          <w:rFonts w:ascii="Calibri" w:hAnsi="Calibri" w:eastAsia="Calibri" w:cs="Calibri"/>
+          <w:sz w:val="22"/>
+          <w:szCs w:val="22"/>
+        </w:rPr>
+      </w:pPr>
+      <w:r>
+        <w:rPr>
+          <w:rFonts w:ascii="Calibri" w:hAnsi="Calibri" w:eastAsia="Calibri" w:cs="Calibri"/>
+          <w:sz w:val="22"/>
+          <w:szCs w:val="22"/>
+        </w:rPr>
+      </w:r>
+    </w:p>
+    <w:p>
+      <w:pPr>
+        <w:spacing w:line="276" w:lineRule="auto"/>
+        <w:jc w:val="both"/>
+        <w:rPr>
+          <w:rFonts w:ascii="Calibri" w:hAnsi="Calibri" w:eastAsia="Calibri" w:cs="Calibri"/>
+          <w:b/>
+          <w:sz w:val="28"/>
+          <w:szCs w:val="28"/>
+        </w:rPr>
+      </w:pPr>
+      <w:r>
+        <w:rPr>
+          <w:rFonts w:ascii="Calibri" w:hAnsi="Calibri" w:eastAsia="Calibri" w:cs="Calibri"/>
+          <w:b/>
+          <w:sz w:val="28"/>
+          <w:szCs w:val="28"/>
+        </w:rPr>
+        <w:t>cursosCertificacoesTitulo</w:t>
+      </w:r>
+    </w:p>
+    <w:p>
+      <w:pPr>
+        <w:spacing/>
+        <w:jc w:val="both"/>
+        <w:rPr>
+          <w:rFonts w:ascii="Calibri" w:hAnsi="Calibri" w:eastAsia="Calibri" w:cs="Calibri"/>
+          <w:sz w:val="22"/>
+          <w:szCs w:val="22"/>
+          <w:u w:color="auto" w:val="single"/>
+        </w:rPr>
+      </w:pPr>
+      <w:r>
+        <w:rPr>
+          <w:rFonts w:ascii="Calibri" w:hAnsi="Calibri" w:eastAsia="Calibri" w:cs="Calibri"/>
+          <w:sz w:val="22"/>
+          <w:szCs w:val="22"/>
+        </w:rPr>
+        <w:t>cursosCertificacoesCorpo</w:t>
+      </w:r>
+      <w:r>
+        <w:rPr>
+          <w:rFonts w:ascii="Calibri" w:hAnsi="Calibri" w:eastAsia="Calibri" w:cs="Calibri"/>
+          <w:sz w:val="22"/>
+          <w:szCs w:val="22"/>
+          <w:u w:color="auto" w:val="single"/>
+        </w:rPr>
       </w:r>
     </w:p>
     <w:sectPr>
@@ -551,33 +652,20 @@
         <w:numStart w:val="1"/>
         <w:numRestart w:val="continuous"/>
       </w:endnotePr>
-      <w:headerReference w:type="default" r:id="rId7"/>
       <w:type w:val="nextPage"/>
       <w:pgSz w:h="15840" w:w="12240"/>
-      <w:pgMar w:left="864" w:top="864" w:right="864" w:bottom="864" w:footer="0"/>
+      <w:pgMar w:left="864" w:top="864" w:right="864" w:bottom="864" w:header="0" w:footer="0"/>
       <w:paperSrc w:first="0" w:other="0" a="0" b="0"/>
       <w:pgNumType w:fmt="decimal" w:start="1"/>
       <w:tmGutter w:val="3"/>
       <w:mirrorMargins w:val="0"/>
-      <w:tmSection w:h="-2">
-        <w:tmHeader w:id="0" w:h="0" edge="720" text="0">
-          <w:shd w:val="none"/>
-        </w:tmHeader>
-      </w:tmSection>
+      <w:tmSection w:h="-2"/>
       <w:guidesAndGridMasterPages Id="0" numberOfVerticalGuides="0" numberOfHorizontalGuides="0"/>
       <w:guidesAndGridMasterPages Id="1" numberOfVerticalGuides="0" numberOfHorizontalGuides="0"/>
       <w:guidesAndGridMasterPages Id="2" numberOfVerticalGuides="0" numberOfHorizontalGuides="0"/>
     </w:sectPr>
   </w:body>
 </w:document>
-</file>
-
-<file path=word/header1.xml><?xml version="1.0" encoding="utf-8"?>
-<w:hdr xmlns:wpc="http://schemas.microsoft.com/office/word/2010/wordprocessingCanvas" xmlns:mc="http://schemas.openxmlformats.org/markup-compatibility/2006" xmlns:o="urn:schemas-microsoft-com:office:office" xmlns:r="http://schemas.openxmlformats.org/officeDocument/2006/relationships" xmlns:m="http://schemas.openxmlformats.org/officeDocument/2006/math" xmlns:v="urn:schemas-microsoft-com:vml" xmlns:wp14="http://schemas.microsoft.com/office/word/2010/wordprocessingDrawing" xmlns:wp="http://schemas.openxmlformats.org/drawingml/2006/wordprocessingDrawing" xmlns:w10="urn:schemas-microsoft-com:office:word" xmlns:w="http://schemas.openxmlformats.org/wordprocessingml/2006/main" xmlns:w14="http://schemas.microsoft.com/office/word/2010/wordml" xmlns:wpg="http://schemas.microsoft.com/office/word/2010/wordprocessingGroup" xmlns:wpi="http://schemas.microsoft.com/office/word/2010/wordprocessingInk" xmlns:wne="http://schemas.microsoft.com/office/word/2006/wordml" xmlns:wps="http://schemas.microsoft.com/office/word/2010/wordprocessingShape" xmlns:w15="http://schemas.microsoft.com/office/word/2012/wordml" mc:Ignorable="w14 wp14 w15">
-  <w:p>
-    <w:r/>
-  </w:p>
-</w:hdr>
 </file>
 
 <file path=word/styles.xml><?xml version="1.0" encoding="utf-8"?>
@@ -978,6 +1066,7 @@
     <w:pPr>
       <w:spacing w:before="360" w:after="80"/>
       <w:keepNext/>
+      <w:outlineLvl w:val="0"/>
       <w:keepLines/>
     </w:pPr>
     <w:rPr>
@@ -995,6 +1084,7 @@
     <w:pPr>
       <w:spacing w:before="160" w:after="80"/>
       <w:keepNext/>
+      <w:outlineLvl w:val="1"/>
       <w:keepLines/>
     </w:pPr>
     <w:rPr>
@@ -1012,6 +1102,7 @@
     <w:pPr>
       <w:spacing w:before="160" w:after="80"/>
       <w:keepNext/>
+      <w:outlineLvl w:val="2"/>
       <w:keepLines/>
     </w:pPr>
     <w:rPr>
@@ -1028,6 +1119,7 @@
     <w:pPr>
       <w:spacing w:before="80" w:after="40"/>
       <w:keepNext/>
+      <w:outlineLvl w:val="3"/>
       <w:keepLines/>
     </w:pPr>
     <w:rPr>
@@ -1043,6 +1135,7 @@
     <w:pPr>
       <w:spacing w:before="80" w:after="40"/>
       <w:keepNext/>
+      <w:outlineLvl w:val="4"/>
       <w:keepLines/>
     </w:pPr>
     <w:rPr>
@@ -1057,6 +1150,7 @@
     <w:pPr>
       <w:spacing w:before="40"/>
       <w:keepNext/>
+      <w:outlineLvl w:val="5"/>
       <w:keepLines/>
     </w:pPr>
     <w:rPr>
@@ -1094,6 +1188,22 @@
   </w:style>
   <w:style w:type="character" w:styleId="char0" w:default="1">
     <w:name w:val="Default Paragraph Font"/>
+  </w:style>
+  <w:style w:type="character" w:styleId="char1">
+    <w:name w:val="Hyperlink"/>
+    <w:basedOn w:val="char0"/>
+    <w:rPr>
+      <w:color w:val="0000ff"/>
+      <w:u w:color="auto" w:val="single"/>
+    </w:rPr>
+  </w:style>
+  <w:style w:type="character" w:styleId="char2" w:customStyle="1">
+    <w:name w:val="Menção Pendente1"/>
+    <w:basedOn w:val="char0"/>
+    <w:rPr>
+      <w:color w:val="605e5c"/>
+      <w:shd w:val="clear" w:fill="e1dfdd"/>
+    </w:rPr>
   </w:style>
   <w:style w:type="table" w:default="1" w:styleId="TableNormal">
     <w:name w:val="Normal Table"/>
@@ -1513,6 +1623,7 @@
     <w:pPr>
       <w:spacing w:before="360" w:after="80"/>
       <w:keepNext/>
+      <w:outlineLvl w:val="0"/>
       <w:keepLines/>
     </w:pPr>
     <w:rPr>
@@ -1530,6 +1641,7 @@
     <w:pPr>
       <w:spacing w:before="160" w:after="80"/>
       <w:keepNext/>
+      <w:outlineLvl w:val="1"/>
       <w:keepLines/>
     </w:pPr>
     <w:rPr>
@@ -1547,6 +1659,7 @@
     <w:pPr>
       <w:spacing w:before="160" w:after="80"/>
       <w:keepNext/>
+      <w:outlineLvl w:val="2"/>
       <w:keepLines/>
     </w:pPr>
     <w:rPr>
@@ -1563,6 +1676,7 @@
     <w:pPr>
       <w:spacing w:before="80" w:after="40"/>
       <w:keepNext/>
+      <w:outlineLvl w:val="3"/>
       <w:keepLines/>
     </w:pPr>
     <w:rPr>
@@ -1578,6 +1692,7 @@
     <w:pPr>
       <w:spacing w:before="80" w:after="40"/>
       <w:keepNext/>
+      <w:outlineLvl w:val="4"/>
       <w:keepLines/>
     </w:pPr>
     <w:rPr>
@@ -1592,6 +1707,7 @@
     <w:pPr>
       <w:spacing w:before="40"/>
       <w:keepNext/>
+      <w:outlineLvl w:val="5"/>
       <w:keepLines/>
     </w:pPr>
     <w:rPr>
@@ -1629,6 +1745,22 @@
   </w:style>
   <w:style w:type="character" w:styleId="char0" w:default="1">
     <w:name w:val="Default Paragraph Font"/>
+  </w:style>
+  <w:style w:type="character" w:styleId="char1">
+    <w:name w:val="Hyperlink"/>
+    <w:basedOn w:val="char0"/>
+    <w:rPr>
+      <w:color w:val="0000ff"/>
+      <w:u w:color="auto" w:val="single"/>
+    </w:rPr>
+  </w:style>
+  <w:style w:type="character" w:styleId="char2" w:customStyle="1">
+    <w:name w:val="Menção Pendente1"/>
+    <w:basedOn w:val="char0"/>
+    <w:rPr>
+      <w:color w:val="605e5c"/>
+      <w:shd w:val="clear" w:fill="e1dfdd"/>
+    </w:rPr>
   </w:style>
   <w:style w:type="table" w:default="1" w:styleId="TableNormal">
     <w:name w:val="Normal Table"/>

</xml_diff>